<commit_message>
50047 schvalovadlo odstranit proceduru
</commit_message>
<xml_diff>
--- a/Schvalovadlo.docx
+++ b/Schvalovadlo.docx
@@ -39,6 +39,358 @@
         <w:t xml:space="preserve"> 1 = schvaleno</w:t>
       </w:r>
     </w:p>
+    <w:p>
+      <w:pPr>
+        <w:pStyle w:val="Nadpis1"/>
+      </w:pPr>
+      <w:r>
+        <w:t xml:space="preserve">50047 </w:t>
+      </w:r>
+      <w:r>
+        <w:t>Schvalovadlo - Odstranit volání ImportRatingFromPooling</w:t>
+      </w:r>
+    </w:p>
+    <w:p>
+      <w:hyperlink r:id="rId5" w:history="1">
+        <w:r>
+          <w:rPr>
+            <w:rStyle w:val="Hypertextovodkaz"/>
+          </w:rPr>
+          <w:t>https://tfs.mediaresearch.cz/AdIntel/AdIntel/_workitems/edit/50047</w:t>
+        </w:r>
+      </w:hyperlink>
+    </w:p>
+    <w:p>
+      <w:r>
+        <w:rPr>
+          <w:noProof/>
+        </w:rPr>
+        <w:lastRenderedPageBreak/>
+        <w:drawing>
+          <wp:inline distT="0" distB="0" distL="0" distR="0" wp14:anchorId="6C958FAE" wp14:editId="29F784D6">
+            <wp:extent cx="7030431" cy="5858693"/>
+            <wp:effectExtent l="0" t="0" r="0" b="8890"/>
+            <wp:docPr id="35" name="Obrázek 35"/>
+            <wp:cNvGraphicFramePr>
+              <a:graphicFrameLocks xmlns:a="http://schemas.openxmlformats.org/drawingml/2006/main" noChangeAspect="1"/>
+            </wp:cNvGraphicFramePr>
+            <a:graphic xmlns:a="http://schemas.openxmlformats.org/drawingml/2006/main">
+              <a:graphicData uri="http://schemas.openxmlformats.org/drawingml/2006/picture">
+                <pic:pic xmlns:pic="http://schemas.openxmlformats.org/drawingml/2006/picture">
+                  <pic:nvPicPr>
+                    <pic:cNvPr id="35" name="58C54F6.tmp"/>
+                    <pic:cNvPicPr/>
+                  </pic:nvPicPr>
+                  <pic:blipFill>
+                    <a:blip r:embed="rId6">
+                      <a:extLst>
+                        <a:ext uri="{28A0092B-C50C-407E-A947-70E740481C1C}">
+                          <a14:useLocalDpi xmlns:a14="http://schemas.microsoft.com/office/drawing/2010/main" val="0"/>
+                        </a:ext>
+                      </a:extLst>
+                    </a:blip>
+                    <a:stretch>
+                      <a:fillRect/>
+                    </a:stretch>
+                  </pic:blipFill>
+                  <pic:spPr>
+                    <a:xfrm>
+                      <a:off x="0" y="0"/>
+                      <a:ext cx="7030431" cy="5858693"/>
+                    </a:xfrm>
+                    <a:prstGeom prst="rect">
+                      <a:avLst/>
+                    </a:prstGeom>
+                  </pic:spPr>
+                </pic:pic>
+              </a:graphicData>
+            </a:graphic>
+          </wp:inline>
+        </w:drawing>
+      </w:r>
+    </w:p>
+    <w:p>
+      <w:r>
+        <w:rPr>
+          <w:b/>
+        </w:rPr>
+        <w:t xml:space="preserve">Reseni: </w:t>
+      </w:r>
+    </w:p>
+    <w:p>
+      <w:pPr>
+        <w:pStyle w:val="NazevTridy"/>
+      </w:pPr>
+      <w:r>
+        <w:t>ApprovingWindowViewModel</w:t>
+      </w:r>
+      <w:r>
+        <w:t xml:space="preserve"> </w:t>
+      </w:r>
+    </w:p>
+    <w:p>
+      <w:pPr>
+        <w:pStyle w:val="NazevTridy"/>
+      </w:pPr>
+      <w:r>
+        <w:rPr>
+          <w:noProof/>
+        </w:rPr>
+        <w:drawing>
+          <wp:inline distT="0" distB="0" distL="0" distR="0" wp14:anchorId="2FBE3639" wp14:editId="7D8C9C10">
+            <wp:extent cx="7382905" cy="1448002"/>
+            <wp:effectExtent l="0" t="0" r="8890" b="0"/>
+            <wp:docPr id="36" name="Obrázek 36"/>
+            <wp:cNvGraphicFramePr>
+              <a:graphicFrameLocks xmlns:a="http://schemas.openxmlformats.org/drawingml/2006/main" noChangeAspect="1"/>
+            </wp:cNvGraphicFramePr>
+            <a:graphic xmlns:a="http://schemas.openxmlformats.org/drawingml/2006/main">
+              <a:graphicData uri="http://schemas.openxmlformats.org/drawingml/2006/picture">
+                <pic:pic xmlns:pic="http://schemas.openxmlformats.org/drawingml/2006/picture">
+                  <pic:nvPicPr>
+                    <pic:cNvPr id="36" name="58C514.tmp"/>
+                    <pic:cNvPicPr/>
+                  </pic:nvPicPr>
+                  <pic:blipFill>
+                    <a:blip r:embed="rId7">
+                      <a:extLst>
+                        <a:ext uri="{28A0092B-C50C-407E-A947-70E740481C1C}">
+                          <a14:useLocalDpi xmlns:a14="http://schemas.microsoft.com/office/drawing/2010/main" val="0"/>
+                        </a:ext>
+                      </a:extLst>
+                    </a:blip>
+                    <a:stretch>
+                      <a:fillRect/>
+                    </a:stretch>
+                  </pic:blipFill>
+                  <pic:spPr>
+                    <a:xfrm>
+                      <a:off x="0" y="0"/>
+                      <a:ext cx="7382905" cy="1448002"/>
+                    </a:xfrm>
+                    <a:prstGeom prst="rect">
+                      <a:avLst/>
+                    </a:prstGeom>
+                  </pic:spPr>
+                </pic:pic>
+              </a:graphicData>
+            </a:graphic>
+          </wp:inline>
+        </w:drawing>
+      </w:r>
+    </w:p>
+    <w:p>
+      <w:pPr>
+        <w:contextualSpacing/>
+      </w:pPr>
+      <w:r>
+        <w:rPr>
+          <w:rStyle w:val="NazevTridyChar"/>
+        </w:rPr>
+        <w:t>ProductionProceduresView</w:t>
+      </w:r>
+      <w:r>
+        <w:t>:</w:t>
+      </w:r>
+    </w:p>
+    <w:p>
+      <w:pPr>
+        <w:contextualSpacing/>
+      </w:pPr>
+      <w:r>
+        <w:rPr>
+          <w:noProof/>
+        </w:rPr>
+        <w:drawing>
+          <wp:inline distT="0" distB="0" distL="0" distR="0" wp14:anchorId="07D7C76A" wp14:editId="50DF5E42">
+            <wp:extent cx="6773220" cy="1514686"/>
+            <wp:effectExtent l="0" t="0" r="8890" b="9525"/>
+            <wp:docPr id="37" name="Obrázek 37"/>
+            <wp:cNvGraphicFramePr>
+              <a:graphicFrameLocks xmlns:a="http://schemas.openxmlformats.org/drawingml/2006/main" noChangeAspect="1"/>
+            </wp:cNvGraphicFramePr>
+            <a:graphic xmlns:a="http://schemas.openxmlformats.org/drawingml/2006/main">
+              <a:graphicData uri="http://schemas.openxmlformats.org/drawingml/2006/picture">
+                <pic:pic xmlns:pic="http://schemas.openxmlformats.org/drawingml/2006/picture">
+                  <pic:nvPicPr>
+                    <pic:cNvPr id="37" name="58C5226.tmp"/>
+                    <pic:cNvPicPr/>
+                  </pic:nvPicPr>
+                  <pic:blipFill>
+                    <a:blip r:embed="rId8">
+                      <a:extLst>
+                        <a:ext uri="{28A0092B-C50C-407E-A947-70E740481C1C}">
+                          <a14:useLocalDpi xmlns:a14="http://schemas.microsoft.com/office/drawing/2010/main" val="0"/>
+                        </a:ext>
+                      </a:extLst>
+                    </a:blip>
+                    <a:stretch>
+                      <a:fillRect/>
+                    </a:stretch>
+                  </pic:blipFill>
+                  <pic:spPr>
+                    <a:xfrm>
+                      <a:off x="0" y="0"/>
+                      <a:ext cx="6773220" cy="1514686"/>
+                    </a:xfrm>
+                    <a:prstGeom prst="rect">
+                      <a:avLst/>
+                    </a:prstGeom>
+                  </pic:spPr>
+                </pic:pic>
+              </a:graphicData>
+            </a:graphic>
+          </wp:inline>
+        </w:drawing>
+      </w:r>
+    </w:p>
+    <w:p>
+      <w:pPr>
+        <w:pStyle w:val="NazevTridy"/>
+      </w:pPr>
+      <w:r>
+        <w:t>ProductionProceduresViewModel</w:t>
+      </w:r>
+      <w:r>
+        <w:t xml:space="preserve"> – konstruktor:</w:t>
+      </w:r>
+    </w:p>
+    <w:p>
+      <w:pPr>
+        <w:pStyle w:val="NazevTridy"/>
+      </w:pPr>
+      <w:r>
+        <w:rPr>
+          <w:noProof/>
+        </w:rPr>
+        <w:drawing>
+          <wp:inline distT="0" distB="0" distL="0" distR="0" wp14:anchorId="2C2A7DBC" wp14:editId="5BF300DF">
+            <wp:extent cx="4982270" cy="743054"/>
+            <wp:effectExtent l="0" t="0" r="0" b="0"/>
+            <wp:docPr id="38" name="Obrázek 38"/>
+            <wp:cNvGraphicFramePr>
+              <a:graphicFrameLocks xmlns:a="http://schemas.openxmlformats.org/drawingml/2006/main" noChangeAspect="1"/>
+            </wp:cNvGraphicFramePr>
+            <a:graphic xmlns:a="http://schemas.openxmlformats.org/drawingml/2006/main">
+              <a:graphicData uri="http://schemas.openxmlformats.org/drawingml/2006/picture">
+                <pic:pic xmlns:pic="http://schemas.openxmlformats.org/drawingml/2006/picture">
+                  <pic:nvPicPr>
+                    <pic:cNvPr id="38" name="58CE611.tmp"/>
+                    <pic:cNvPicPr/>
+                  </pic:nvPicPr>
+                  <pic:blipFill>
+                    <a:blip r:embed="rId9">
+                      <a:extLst>
+                        <a:ext uri="{28A0092B-C50C-407E-A947-70E740481C1C}">
+                          <a14:useLocalDpi xmlns:a14="http://schemas.microsoft.com/office/drawing/2010/main" val="0"/>
+                        </a:ext>
+                      </a:extLst>
+                    </a:blip>
+                    <a:stretch>
+                      <a:fillRect/>
+                    </a:stretch>
+                  </pic:blipFill>
+                  <pic:spPr>
+                    <a:xfrm>
+                      <a:off x="0" y="0"/>
+                      <a:ext cx="4982270" cy="743054"/>
+                    </a:xfrm>
+                    <a:prstGeom prst="rect">
+                      <a:avLst/>
+                    </a:prstGeom>
+                  </pic:spPr>
+                </pic:pic>
+              </a:graphicData>
+            </a:graphic>
+          </wp:inline>
+        </w:drawing>
+      </w:r>
+    </w:p>
+    <w:p>
+      <w:pPr>
+        <w:pStyle w:val="NazevTridy"/>
+      </w:pPr>
+      <w:r>
+        <w:rPr>
+          <w:rFonts w:ascii="Calibri" w:hAnsi="Calibri" w:cs="Calibri"/>
+          <w:color w:val="000000"/>
+        </w:rPr>
+        <w:t>DoProcedure</w:t>
+      </w:r>
+      <w:r>
+        <w:t>:</w:t>
+      </w:r>
+    </w:p>
+    <w:p>
+      <w:pPr>
+        <w:pStyle w:val="NazevTridy"/>
+      </w:pPr>
+      <w:r>
+        <w:rPr>
+          <w:noProof/>
+        </w:rPr>
+        <w:drawing>
+          <wp:inline distT="0" distB="0" distL="0" distR="0" wp14:anchorId="4FEAC5CA" wp14:editId="086A1CDB">
+            <wp:extent cx="7878274" cy="2753109"/>
+            <wp:effectExtent l="0" t="0" r="8890" b="9525"/>
+            <wp:docPr id="39" name="Obrázek 39"/>
+            <wp:cNvGraphicFramePr>
+              <a:graphicFrameLocks xmlns:a="http://schemas.openxmlformats.org/drawingml/2006/main" noChangeAspect="1"/>
+            </wp:cNvGraphicFramePr>
+            <a:graphic xmlns:a="http://schemas.openxmlformats.org/drawingml/2006/main">
+              <a:graphicData uri="http://schemas.openxmlformats.org/drawingml/2006/picture">
+                <pic:pic xmlns:pic="http://schemas.openxmlformats.org/drawingml/2006/picture">
+                  <pic:nvPicPr>
+                    <pic:cNvPr id="39" name="58C9E65.tmp"/>
+                    <pic:cNvPicPr/>
+                  </pic:nvPicPr>
+                  <pic:blipFill>
+                    <a:blip r:embed="rId10">
+                      <a:extLst>
+                        <a:ext uri="{28A0092B-C50C-407E-A947-70E740481C1C}">
+                          <a14:useLocalDpi xmlns:a14="http://schemas.microsoft.com/office/drawing/2010/main" val="0"/>
+                        </a:ext>
+                      </a:extLst>
+                    </a:blip>
+                    <a:stretch>
+                      <a:fillRect/>
+                    </a:stretch>
+                  </pic:blipFill>
+                  <pic:spPr>
+                    <a:xfrm>
+                      <a:off x="0" y="0"/>
+                      <a:ext cx="7878274" cy="2753109"/>
+                    </a:xfrm>
+                    <a:prstGeom prst="rect">
+                      <a:avLst/>
+                    </a:prstGeom>
+                  </pic:spPr>
+                </pic:pic>
+              </a:graphicData>
+            </a:graphic>
+          </wp:inline>
+        </w:drawing>
+      </w:r>
+    </w:p>
+    <w:p>
+      <w:pPr>
+        <w:pStyle w:val="NazevTridy"/>
+        <w:rPr>
+          <w:rFonts w:ascii="Calibri" w:hAnsi="Calibri" w:cs="Calibri"/>
+          <w:color w:val="000000"/>
+        </w:rPr>
+      </w:pPr>
+      <w:bookmarkStart w:id="0" w:name="_GoBack"/>
+      <w:r>
+        <w:rPr>
+          <w:rFonts w:ascii="Calibri" w:hAnsi="Calibri" w:cs="Calibri"/>
+          <w:color w:val="000000"/>
+        </w:rPr>
+        <w:t>Odstranit proceduru ze serveru.</w:t>
+      </w:r>
+    </w:p>
+    <w:bookmarkEnd w:id="0"/>
+    <w:p/>
     <w:p>
       <w:pPr>
         <w:pStyle w:val="Nadpis1"/>
@@ -71,7 +423,7 @@
                     <pic:cNvPicPr/>
                   </pic:nvPicPr>
                   <pic:blipFill>
-                    <a:blip r:embed="rId5">
+                    <a:blip r:embed="rId11">
                       <a:extLst>
                         <a:ext uri="{28A0092B-C50C-407E-A947-70E740481C1C}">
                           <a14:useLocalDpi xmlns:a14="http://schemas.microsoft.com/office/drawing/2010/main" val="0"/>
@@ -103,7 +455,6 @@
         <w:rPr>
           <w:noProof/>
         </w:rPr>
-        <w:lastRenderedPageBreak/>
         <w:drawing>
           <wp:inline distT="0" distB="0" distL="0" distR="0" wp14:anchorId="3D3AD920" wp14:editId="2388431C">
             <wp:extent cx="9134475" cy="5495925"/>
@@ -120,7 +471,7 @@
                     <pic:cNvPicPr/>
                   </pic:nvPicPr>
                   <pic:blipFill>
-                    <a:blip r:embed="rId6">
+                    <a:blip r:embed="rId12">
                       <a:extLst>
                         <a:ext uri="{28A0092B-C50C-407E-A947-70E740481C1C}">
                           <a14:useLocalDpi xmlns:a14="http://schemas.microsoft.com/office/drawing/2010/main" val="0"/>
@@ -230,7 +581,7 @@
                     <pic:cNvPicPr/>
                   </pic:nvPicPr>
                   <pic:blipFill>
-                    <a:blip r:embed="rId7">
+                    <a:blip r:embed="rId13">
                       <a:extLst>
                         <a:ext uri="{28A0092B-C50C-407E-A947-70E740481C1C}">
                           <a14:useLocalDpi xmlns:a14="http://schemas.microsoft.com/office/drawing/2010/main" val="0"/>
@@ -3117,7 +3468,7 @@
                     <pic:cNvPicPr/>
                   </pic:nvPicPr>
                   <pic:blipFill>
-                    <a:blip r:embed="rId8">
+                    <a:blip r:embed="rId14">
                       <a:extLst>
                         <a:ext uri="{28A0092B-C50C-407E-A947-70E740481C1C}">
                           <a14:useLocalDpi xmlns:a14="http://schemas.microsoft.com/office/drawing/2010/main" val="0"/>
@@ -3227,7 +3578,7 @@
                     <pic:cNvPicPr/>
                   </pic:nvPicPr>
                   <pic:blipFill>
-                    <a:blip r:embed="rId9">
+                    <a:blip r:embed="rId15">
                       <a:extLst>
                         <a:ext uri="{28A0092B-C50C-407E-A947-70E740481C1C}">
                           <a14:useLocalDpi xmlns:a14="http://schemas.microsoft.com/office/drawing/2010/main" val="0"/>
@@ -5692,7 +6043,7 @@
           </mc:Choice>
           <mc:Fallback>
             <w:pict>
-              <v:roundrect w14:anchorId="1D104503" id="Zaoblený obdélník 8" o:spid="_x0000_s1026" style="position:absolute;margin-left:209.25pt;margin-top:11.1pt;width:1095.75pt;height:37.5pt;z-index:251659264;visibility:visible;mso-wrap-style:square;mso-wrap-distance-left:9pt;mso-wrap-distance-top:0;mso-wrap-distance-right:9pt;mso-wrap-distance-bottom:0;mso-position-horizontal:absolute;mso-position-horizontal-relative:text;mso-position-vertical:absolute;mso-position-vertical-relative:text;v-text-anchor:middle" arcsize="10923f" o:gfxdata="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" filled="f" strokecolor="black [3200]"/>
+              <v:roundrect w14:anchorId="16017CDB" id="Zaoblený obdélník 8" o:spid="_x0000_s1026" style="position:absolute;margin-left:209.25pt;margin-top:11.1pt;width:1095.75pt;height:37.5pt;z-index:251659264;visibility:visible;mso-wrap-style:square;mso-wrap-distance-left:9pt;mso-wrap-distance-top:0;mso-wrap-distance-right:9pt;mso-wrap-distance-bottom:0;mso-position-horizontal:absolute;mso-position-horizontal-relative:text;mso-position-vertical:absolute;mso-position-vertical-relative:text;v-text-anchor:middle" arcsize="10923f" o:gfxdata="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" filled="f" strokecolor="black [3200]"/>
             </w:pict>
           </mc:Fallback>
         </mc:AlternateContent>
@@ -8400,7 +8751,7 @@
           </mc:Choice>
           <mc:Fallback>
             <w:pict>
-              <v:roundrect w14:anchorId="5F53F0B6" id="Zaoblený obdélník 9" o:spid="_x0000_s1026" style="position:absolute;margin-left:171pt;margin-top:.55pt;width:1083pt;height:35.25pt;z-index:251660288;visibility:visible;mso-wrap-style:square;mso-wrap-distance-left:9pt;mso-wrap-distance-top:0;mso-wrap-distance-right:9pt;mso-wrap-distance-bottom:0;mso-position-horizontal:absolute;mso-position-horizontal-relative:text;mso-position-vertical:absolute;mso-position-vertical-relative:text;v-text-anchor:middle" arcsize="10923f" o:gfxdata="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" filled="f" strokecolor="black [3200]"/>
+              <v:roundrect w14:anchorId="0CD88A23" id="Zaoblený obdélník 9" o:spid="_x0000_s1026" style="position:absolute;margin-left:171pt;margin-top:.55pt;width:1083pt;height:35.25pt;z-index:251660288;visibility:visible;mso-wrap-style:square;mso-wrap-distance-left:9pt;mso-wrap-distance-top:0;mso-wrap-distance-right:9pt;mso-wrap-distance-bottom:0;mso-position-horizontal:absolute;mso-position-horizontal-relative:text;mso-position-vertical:absolute;mso-position-vertical-relative:text;v-text-anchor:middle" arcsize="10923f" o:gfxdata="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" filled="f" strokecolor="black [3200]"/>
             </w:pict>
           </mc:Fallback>
         </mc:AlternateContent>
@@ -11086,7 +11437,7 @@
           </mc:Choice>
           <mc:Fallback>
             <w:pict>
-              <v:shapetype w14:anchorId="065D3D41" id="_x0000_t32" coordsize="21600,21600" o:spt="32" o:oned="t" path="m,l21600,21600e" filled="f">
+              <v:shapetype w14:anchorId="32BCFA5B" id="_x0000_t32" coordsize="21600,21600" o:spt="32" o:oned="t" path="m,l21600,21600e" filled="f">
                 <v:path arrowok="t" fillok="f" o:connecttype="none"/>
                 <o:lock v:ext="edit" shapetype="t"/>
               </v:shapetype>
@@ -11160,7 +11511,7 @@
           </mc:Choice>
           <mc:Fallback>
             <w:pict>
-              <v:shape w14:anchorId="134493A3" id="Přímá spojnice se šipkou 11" o:spid="_x0000_s1026" type="#_x0000_t32" style="position:absolute;margin-left:383.25pt;margin-top:10.5pt;width:193.5pt;height:151.5pt;flip:x y;z-index:251662336;visibility:visible;mso-wrap-style:square;mso-wrap-distance-left:9pt;mso-wrap-distance-top:0;mso-wrap-distance-right:9pt;mso-wrap-distance-bottom:0;mso-position-horizontal:absolute;mso-position-horizontal-relative:text;mso-position-vertical:absolute;mso-position-vertical-relative:text" o:gfxdata="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" strokecolor="#5b9bd5 [3204]" strokeweight=".5pt">
+              <v:shape w14:anchorId="0217651C" id="Přímá spojnice se šipkou 11" o:spid="_x0000_s1026" type="#_x0000_t32" style="position:absolute;margin-left:383.25pt;margin-top:10.5pt;width:193.5pt;height:151.5pt;flip:x y;z-index:251662336;visibility:visible;mso-wrap-style:square;mso-wrap-distance-left:9pt;mso-wrap-distance-top:0;mso-wrap-distance-right:9pt;mso-wrap-distance-bottom:0;mso-position-horizontal:absolute;mso-position-horizontal-relative:text;mso-position-vertical:absolute;mso-position-vertical-relative:text" o:gfxdata="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" strokecolor="#5b9bd5 [3204]" strokeweight=".5pt">
                 <v:stroke endarrow="block" joinstyle="miter"/>
               </v:shape>
             </w:pict>
@@ -11266,7 +11617,7 @@
           </mc:Choice>
           <mc:Fallback>
             <w:pict>
-              <v:shape w14:anchorId="2E5665BA" id="Přímá spojnice se šipkou 15" o:spid="_x0000_s1026" type="#_x0000_t32" style="position:absolute;margin-left:612pt;margin-top:.8pt;width:518.25pt;height:150.75pt;flip:y;z-index:251666432;visibility:visible;mso-wrap-style:square;mso-wrap-distance-left:9pt;mso-wrap-distance-top:0;mso-wrap-distance-right:9pt;mso-wrap-distance-bottom:0;mso-position-horizontal:absolute;mso-position-horizontal-relative:text;mso-position-vertical:absolute;mso-position-vertical-relative:text" o:gfxdata="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" strokecolor="#5b9bd5 [3204]" strokeweight=".5pt">
+              <v:shape w14:anchorId="60D9E6F3" id="Přímá spojnice se šipkou 15" o:spid="_x0000_s1026" type="#_x0000_t32" style="position:absolute;margin-left:612pt;margin-top:.8pt;width:518.25pt;height:150.75pt;flip:y;z-index:251666432;visibility:visible;mso-wrap-style:square;mso-wrap-distance-left:9pt;mso-wrap-distance-top:0;mso-wrap-distance-right:9pt;mso-wrap-distance-bottom:0;mso-position-horizontal:absolute;mso-position-horizontal-relative:text;mso-position-vertical:absolute;mso-position-vertical-relative:text" o:gfxdata="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" strokecolor="#5b9bd5 [3204]" strokeweight=".5pt">
                 <v:stroke endarrow="block" joinstyle="miter"/>
               </v:shape>
             </w:pict>
@@ -11506,7 +11857,7 @@
           </mc:Choice>
           <mc:Fallback>
             <w:pict>
-              <v:shape w14:anchorId="7CBC789D" id="Přímá spojnice se šipkou 14" o:spid="_x0000_s1026" type="#_x0000_t32" style="position:absolute;margin-left:621pt;margin-top:3.3pt;width:42pt;height:89.25pt;flip:y;z-index:251665408;visibility:visible;mso-wrap-style:square;mso-wrap-distance-left:9pt;mso-wrap-distance-top:0;mso-wrap-distance-right:9pt;mso-wrap-distance-bottom:0;mso-position-horizontal:absolute;mso-position-horizontal-relative:text;mso-position-vertical:absolute;mso-position-vertical-relative:text" o:gfxdata="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" strokecolor="#5b9bd5 [3204]" strokeweight=".5pt">
+              <v:shape w14:anchorId="076E8F1A" id="Přímá spojnice se šipkou 14" o:spid="_x0000_s1026" type="#_x0000_t32" style="position:absolute;margin-left:621pt;margin-top:3.3pt;width:42pt;height:89.25pt;flip:y;z-index:251665408;visibility:visible;mso-wrap-style:square;mso-wrap-distance-left:9pt;mso-wrap-distance-top:0;mso-wrap-distance-right:9pt;mso-wrap-distance-bottom:0;mso-position-horizontal:absolute;mso-position-horizontal-relative:text;mso-position-vertical:absolute;mso-position-vertical-relative:text" o:gfxdata="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" strokecolor="#5b9bd5 [3204]" strokeweight=".5pt">
                 <v:stroke endarrow="block" joinstyle="miter"/>
               </v:shape>
             </w:pict>
@@ -11576,7 +11927,7 @@
           </mc:Choice>
           <mc:Fallback>
             <w:pict>
-              <v:shape w14:anchorId="0DB7010E" id="Přímá spojnice se šipkou 13" o:spid="_x0000_s1026" type="#_x0000_t32" style="position:absolute;margin-left:519pt;margin-top:5.55pt;width:81.75pt;height:87pt;flip:x y;z-index:251664384;visibility:visible;mso-wrap-style:square;mso-wrap-distance-left:9pt;mso-wrap-distance-top:0;mso-wrap-distance-right:9pt;mso-wrap-distance-bottom:0;mso-position-horizontal:absolute;mso-position-horizontal-relative:text;mso-position-vertical:absolute;mso-position-vertical-relative:text" o:gfxdata="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" strokecolor="#5b9bd5 [3204]" strokeweight=".5pt">
+              <v:shape w14:anchorId="527DA485" id="Přímá spojnice se šipkou 13" o:spid="_x0000_s1026" type="#_x0000_t32" style="position:absolute;margin-left:519pt;margin-top:5.55pt;width:81.75pt;height:87pt;flip:x y;z-index:251664384;visibility:visible;mso-wrap-style:square;mso-wrap-distance-left:9pt;mso-wrap-distance-top:0;mso-wrap-distance-right:9pt;mso-wrap-distance-bottom:0;mso-position-horizontal:absolute;mso-position-horizontal-relative:text;mso-position-vertical:absolute;mso-position-vertical-relative:text" o:gfxdata="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" strokecolor="#5b9bd5 [3204]" strokeweight=".5pt">
                 <v:stroke endarrow="block" joinstyle="miter"/>
               </v:shape>
             </w:pict>
@@ -11654,7 +12005,7 @@
           </mc:Choice>
           <mc:Fallback>
             <w:pict>
-              <v:roundrect w14:anchorId="5D901C65" id="Zaoblený obdélník 10" o:spid="_x0000_s1026" style="position:absolute;margin-left:27pt;margin-top:10.8pt;width:1182pt;height:38.25pt;z-index:251661312;visibility:visible;mso-wrap-style:square;mso-wrap-distance-left:9pt;mso-wrap-distance-top:0;mso-wrap-distance-right:9pt;mso-wrap-distance-bottom:0;mso-position-horizontal:absolute;mso-position-horizontal-relative:text;mso-position-vertical:absolute;mso-position-vertical-relative:text;v-text-anchor:middle" arcsize="10923f" o:gfxdata="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" filled="f" strokecolor="black [3200]"/>
+              <v:roundrect w14:anchorId="6CFCF49A" id="Zaoblený obdélník 10" o:spid="_x0000_s1026" style="position:absolute;margin-left:27pt;margin-top:10.8pt;width:1182pt;height:38.25pt;z-index:251661312;visibility:visible;mso-wrap-style:square;mso-wrap-distance-left:9pt;mso-wrap-distance-top:0;mso-wrap-distance-right:9pt;mso-wrap-distance-bottom:0;mso-position-horizontal:absolute;mso-position-horizontal-relative:text;mso-position-vertical:absolute;mso-position-vertical-relative:text;v-text-anchor:middle" arcsize="10923f" o:gfxdata="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" filled="f" strokecolor="black [3200]"/>
             </w:pict>
           </mc:Fallback>
         </mc:AlternateContent>
@@ -11844,7 +12195,7 @@
           </mc:Choice>
           <mc:Fallback>
             <w:pict>
-              <v:shape w14:anchorId="36B3A27B" id="Přímá spojnice se šipkou 16" o:spid="_x0000_s1026" type="#_x0000_t32" style="position:absolute;margin-left:114pt;margin-top:1.25pt;width:77.25pt;height:68.25pt;flip:y;z-index:251667456;visibility:visible;mso-wrap-style:square;mso-wrap-distance-left:9pt;mso-wrap-distance-top:0;mso-wrap-distance-right:9pt;mso-wrap-distance-bottom:0;mso-position-horizontal:absolute;mso-position-horizontal-relative:text;mso-position-vertical:absolute;mso-position-vertical-relative:text" o:gfxdata="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" strokecolor="#5b9bd5 [3204]" strokeweight=".5pt">
+              <v:shape w14:anchorId="16DB0DEA" id="Přímá spojnice se šipkou 16" o:spid="_x0000_s1026" type="#_x0000_t32" style="position:absolute;margin-left:114pt;margin-top:1.25pt;width:77.25pt;height:68.25pt;flip:y;z-index:251667456;visibility:visible;mso-wrap-style:square;mso-wrap-distance-left:9pt;mso-wrap-distance-top:0;mso-wrap-distance-right:9pt;mso-wrap-distance-bottom:0;mso-position-horizontal:absolute;mso-position-horizontal-relative:text;mso-position-vertical:absolute;mso-position-vertical-relative:text" o:gfxdata="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" strokecolor="#5b9bd5 [3204]" strokeweight=".5pt">
                 <v:stroke endarrow="block" joinstyle="miter"/>
               </v:shape>
             </w:pict>
@@ -12024,7 +12375,7 @@
                     <pic:cNvPicPr/>
                   </pic:nvPicPr>
                   <pic:blipFill>
-                    <a:blip r:embed="rId10">
+                    <a:blip r:embed="rId16">
                       <a:extLst>
                         <a:ext uri="{28A0092B-C50C-407E-A947-70E740481C1C}">
                           <a14:useLocalDpi xmlns:a14="http://schemas.microsoft.com/office/drawing/2010/main" val="0"/>
@@ -12145,7 +12496,7 @@
                     <pic:cNvPicPr/>
                   </pic:nvPicPr>
                   <pic:blipFill>
-                    <a:blip r:embed="rId11">
+                    <a:blip r:embed="rId17">
                       <a:extLst>
                         <a:ext uri="{28A0092B-C50C-407E-A947-70E740481C1C}">
                           <a14:useLocalDpi xmlns:a14="http://schemas.microsoft.com/office/drawing/2010/main" val="0"/>
@@ -12474,7 +12825,7 @@
                     <pic:cNvPicPr/>
                   </pic:nvPicPr>
                   <pic:blipFill>
-                    <a:blip r:embed="rId12">
+                    <a:blip r:embed="rId18">
                       <a:extLst>
                         <a:ext uri="{28A0092B-C50C-407E-A947-70E740481C1C}">
                           <a14:useLocalDpi xmlns:a14="http://schemas.microsoft.com/office/drawing/2010/main" val="0"/>
@@ -13236,7 +13587,7 @@
                     <pic:cNvPicPr/>
                   </pic:nvPicPr>
                   <pic:blipFill>
-                    <a:blip r:embed="rId13">
+                    <a:blip r:embed="rId19">
                       <a:extLst>
                         <a:ext uri="{28A0092B-C50C-407E-A947-70E740481C1C}">
                           <a14:useLocalDpi xmlns:a14="http://schemas.microsoft.com/office/drawing/2010/main" val="0"/>
@@ -13313,7 +13664,7 @@
                     <pic:cNvPicPr/>
                   </pic:nvPicPr>
                   <pic:blipFill>
-                    <a:blip r:embed="rId14">
+                    <a:blip r:embed="rId20">
                       <a:extLst>
                         <a:ext uri="{28A0092B-C50C-407E-A947-70E740481C1C}">
                           <a14:useLocalDpi xmlns:a14="http://schemas.microsoft.com/office/drawing/2010/main" val="0"/>
@@ -13564,7 +13915,7 @@
                     <pic:cNvPicPr/>
                   </pic:nvPicPr>
                   <pic:blipFill>
-                    <a:blip r:embed="rId15">
+                    <a:blip r:embed="rId21">
                       <a:extLst>
                         <a:ext uri="{28A0092B-C50C-407E-A947-70E740481C1C}">
                           <a14:useLocalDpi xmlns:a14="http://schemas.microsoft.com/office/drawing/2010/main" val="0"/>
@@ -13809,7 +14160,7 @@
                     <pic:cNvPicPr/>
                   </pic:nvPicPr>
                   <pic:blipFill>
-                    <a:blip r:embed="rId16">
+                    <a:blip r:embed="rId22">
                       <a:extLst>
                         <a:ext uri="{28A0092B-C50C-407E-A947-70E740481C1C}">
                           <a14:useLocalDpi xmlns:a14="http://schemas.microsoft.com/office/drawing/2010/main" val="0"/>
@@ -14031,11 +14382,7 @@
           </mc:Choice>
           <mc:Fallback>
             <w:pict>
-              <v:shapetype w14:anchorId="5F5727CF" id="_x0000_t32" coordsize="21600,21600" o:spt="32" o:oned="t" path="m,l21600,21600e" filled="f">
-                <v:path arrowok="t" fillok="f" o:connecttype="none"/>
-                <o:lock v:ext="edit" shapetype="t"/>
-              </v:shapetype>
-              <v:shape id="Přímá spojnice se šipkou 20" o:spid="_x0000_s1026" type="#_x0000_t32" style="position:absolute;margin-left:451.5pt;margin-top:16.7pt;width:54pt;height:95.25pt;flip:x;z-index:251670528;visibility:visible;mso-wrap-style:square;mso-wrap-distance-left:9pt;mso-wrap-distance-top:0;mso-wrap-distance-right:9pt;mso-wrap-distance-bottom:0;mso-position-horizontal:absolute;mso-position-horizontal-relative:text;mso-position-vertical:absolute;mso-position-vertical-relative:text" o:gfxdata="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" strokecolor="#5b9bd5 [3204]" strokeweight=".5pt">
+              <v:shape w14:anchorId="4879D91A" id="Přímá spojnice se šipkou 20" o:spid="_x0000_s1026" type="#_x0000_t32" style="position:absolute;margin-left:451.5pt;margin-top:16.7pt;width:54pt;height:95.25pt;flip:x;z-index:251670528;visibility:visible;mso-wrap-style:square;mso-wrap-distance-left:9pt;mso-wrap-distance-top:0;mso-wrap-distance-right:9pt;mso-wrap-distance-bottom:0;mso-position-horizontal:absolute;mso-position-horizontal-relative:text;mso-position-vertical:absolute;mso-position-vertical-relative:text" o:gfxdata="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" strokecolor="#5b9bd5 [3204]" strokeweight=".5pt">
                 <v:stroke endarrow="block" joinstyle="miter"/>
               </v:shape>
             </w:pict>
@@ -14235,7 +14582,7 @@
           </mc:Choice>
           <mc:Fallback>
             <w:pict>
-              <v:shape w14:anchorId="4B75ADD1" id="Přímá spojnice se šipkou 23" o:spid="_x0000_s1026" type="#_x0000_t32" style="position:absolute;margin-left:737.25pt;margin-top:2pt;width:69pt;height:95.25pt;flip:x;z-index:251671552;visibility:visible;mso-wrap-style:square;mso-wrap-distance-left:9pt;mso-wrap-distance-top:0;mso-wrap-distance-right:9pt;mso-wrap-distance-bottom:0;mso-position-horizontal:absolute;mso-position-horizontal-relative:text;mso-position-vertical:absolute;mso-position-vertical-relative:text" o:gfxdata="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" strokecolor="#5b9bd5 [3204]" strokeweight=".5pt">
+              <v:shape w14:anchorId="21AE22B3" id="Přímá spojnice se šipkou 23" o:spid="_x0000_s1026" type="#_x0000_t32" style="position:absolute;margin-left:737.25pt;margin-top:2pt;width:69pt;height:95.25pt;flip:x;z-index:251671552;visibility:visible;mso-wrap-style:square;mso-wrap-distance-left:9pt;mso-wrap-distance-top:0;mso-wrap-distance-right:9pt;mso-wrap-distance-bottom:0;mso-position-horizontal:absolute;mso-position-horizontal-relative:text;mso-position-vertical:absolute;mso-position-vertical-relative:text" o:gfxdata="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" strokecolor="#5b9bd5 [3204]" strokeweight=".5pt">
                 <v:stroke endarrow="block" joinstyle="miter"/>
               </v:shape>
             </w:pict>
@@ -14309,7 +14656,7 @@
           </mc:Choice>
           <mc:Fallback>
             <w:pict>
-              <v:shape w14:anchorId="6022DBD2" id="Přímá spojnice se šipkou 17" o:spid="_x0000_s1026" type="#_x0000_t32" style="position:absolute;margin-left:444pt;margin-top:-33.75pt;width:25.5pt;height:111pt;flip:x;z-index:251669504;visibility:visible;mso-wrap-style:square;mso-width-percent:0;mso-height-percent:0;mso-wrap-distance-left:9pt;mso-wrap-distance-top:0;mso-wrap-distance-right:9pt;mso-wrap-distance-bottom:0;mso-position-horizontal:absolute;mso-position-horizontal-relative:text;mso-position-vertical:absolute;mso-position-vertical-relative:text;mso-width-percent:0;mso-height-percent:0;mso-width-relative:margin;mso-height-relative:margin" o:gfxdata="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" strokecolor="#5b9bd5 [3204]" strokeweight=".5pt">
+              <v:shape w14:anchorId="4CA6CA95" id="Přímá spojnice se šipkou 17" o:spid="_x0000_s1026" type="#_x0000_t32" style="position:absolute;margin-left:444pt;margin-top:-33.75pt;width:25.5pt;height:111pt;flip:x;z-index:251669504;visibility:visible;mso-wrap-style:square;mso-width-percent:0;mso-height-percent:0;mso-wrap-distance-left:9pt;mso-wrap-distance-top:0;mso-wrap-distance-right:9pt;mso-wrap-distance-bottom:0;mso-position-horizontal:absolute;mso-position-horizontal-relative:text;mso-position-vertical:absolute;mso-position-vertical-relative:text;mso-width-percent:0;mso-height-percent:0;mso-width-relative:margin;mso-height-relative:margin" o:gfxdata="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" strokecolor="#5b9bd5 [3204]" strokeweight=".5pt">
                 <v:stroke endarrow="block" joinstyle="miter"/>
               </v:shape>
             </w:pict>
@@ -14451,7 +14798,7 @@
                     <pic:cNvPicPr/>
                   </pic:nvPicPr>
                   <pic:blipFill>
-                    <a:blip r:embed="rId17">
+                    <a:blip r:embed="rId23">
                       <a:extLst>
                         <a:ext uri="{28A0092B-C50C-407E-A947-70E740481C1C}">
                           <a14:useLocalDpi xmlns:a14="http://schemas.microsoft.com/office/drawing/2010/main" val="0"/>
@@ -14523,7 +14870,7 @@
                     <pic:cNvPicPr/>
                   </pic:nvPicPr>
                   <pic:blipFill>
-                    <a:blip r:embed="rId18">
+                    <a:blip r:embed="rId24">
                       <a:extLst>
                         <a:ext uri="{28A0092B-C50C-407E-A947-70E740481C1C}">
                           <a14:useLocalDpi xmlns:a14="http://schemas.microsoft.com/office/drawing/2010/main" val="0"/>
@@ -14621,7 +14968,7 @@
                     <pic:cNvPicPr/>
                   </pic:nvPicPr>
                   <pic:blipFill>
-                    <a:blip r:embed="rId19">
+                    <a:blip r:embed="rId25">
                       <a:extLst>
                         <a:ext uri="{28A0092B-C50C-407E-A947-70E740481C1C}">
                           <a14:useLocalDpi xmlns:a14="http://schemas.microsoft.com/office/drawing/2010/main" val="0"/>
@@ -14724,7 +15071,7 @@
                     <pic:cNvPicPr/>
                   </pic:nvPicPr>
                   <pic:blipFill>
-                    <a:blip r:embed="rId20">
+                    <a:blip r:embed="rId26">
                       <a:extLst>
                         <a:ext uri="{28A0092B-C50C-407E-A947-70E740481C1C}">
                           <a14:useLocalDpi xmlns:a14="http://schemas.microsoft.com/office/drawing/2010/main" val="0"/>
@@ -16592,11 +16939,7 @@
           </mc:Choice>
           <mc:Fallback>
             <w:pict>
-              <v:shapetype w14:anchorId="53A3D040" id="_x0000_t32" coordsize="21600,21600" o:spt="32" o:oned="t" path="m,l21600,21600e" filled="f">
-                <v:path arrowok="t" fillok="f" o:connecttype="none"/>
-                <o:lock v:ext="edit" shapetype="t"/>
-              </v:shapetype>
-              <v:shape id="Přímá spojnice se šipkou 32" o:spid="_x0000_s1026" type="#_x0000_t32" style="position:absolute;margin-left:177pt;margin-top:403.6pt;width:48.75pt;height:37.5pt;flip:y;z-index:251674624;visibility:visible;mso-wrap-style:square;mso-wrap-distance-left:9pt;mso-wrap-distance-top:0;mso-wrap-distance-right:9pt;mso-wrap-distance-bottom:0;mso-position-horizontal:absolute;mso-position-horizontal-relative:text;mso-position-vertical:absolute;mso-position-vertical-relative:text" o:gfxdata="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" strokecolor="#5b9bd5 [3204]" strokeweight=".5pt">
+              <v:shape w14:anchorId="3D0FAFE7" id="Přímá spojnice se šipkou 32" o:spid="_x0000_s1026" type="#_x0000_t32" style="position:absolute;margin-left:177pt;margin-top:403.6pt;width:48.75pt;height:37.5pt;flip:y;z-index:251674624;visibility:visible;mso-wrap-style:square;mso-wrap-distance-left:9pt;mso-wrap-distance-top:0;mso-wrap-distance-right:9pt;mso-wrap-distance-bottom:0;mso-position-horizontal:absolute;mso-position-horizontal-relative:text;mso-position-vertical:absolute;mso-position-vertical-relative:text" o:gfxdata="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" strokecolor="#5b9bd5 [3204]" strokeweight=".5pt">
                 <v:stroke endarrow="block" joinstyle="miter"/>
               </v:shape>
             </w:pict>
@@ -16685,7 +17028,7 @@
           </mc:Choice>
           <mc:Fallback>
             <w:pict>
-              <v:roundrect w14:anchorId="2DD5225B" id="Zaoblený obdélník 31" o:spid="_x0000_s1026" style="position:absolute;margin-left:30.75pt;margin-top:435.85pt;width:147.75pt;height:66pt;z-index:251673600;visibility:visible;mso-wrap-style:square;mso-width-percent:0;mso-height-percent:0;mso-wrap-distance-left:9pt;mso-wrap-distance-top:0;mso-wrap-distance-right:9pt;mso-wrap-distance-bottom:0;mso-position-horizontal:absolute;mso-position-horizontal-relative:text;mso-position-vertical:absolute;mso-position-vertical-relative:text;mso-width-percent:0;mso-height-percent:0;mso-width-relative:margin;mso-height-relative:margin;v-text-anchor:middle" arcsize="10923f" o:gfxdata="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" filled="f" strokecolor="black [3200]">
+              <v:roundrect w14:anchorId="2DD5225B" id="Zaoblený obdélník 31" o:spid="_x0000_s1026" style="position:absolute;margin-left:30.75pt;margin-top:435.85pt;width:147.75pt;height:66pt;z-index:251673600;visibility:visible;mso-wrap-style:square;mso-width-percent:0;mso-height-percent:0;mso-wrap-distance-left:9pt;mso-wrap-distance-top:0;mso-wrap-distance-right:9pt;mso-wrap-distance-bottom:0;mso-position-horizontal:absolute;mso-position-horizontal-relative:text;mso-position-vertical:absolute;mso-position-vertical-relative:text;mso-width-percent:0;mso-height-percent:0;mso-width-relative:margin;mso-height-relative:margin;v-text-anchor:middle" arcsize="10923f" o:gfxdata="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" filled="f" strokecolor="black [3200]">
                 <v:textbox>
                   <w:txbxContent>
                     <w:p>
@@ -16778,7 +17121,7 @@
                 <v:stroke joinstyle="miter"/>
                 <v:path gradientshapeok="t" o:connecttype="rect"/>
               </v:shapetype>
-              <v:shape id="Textové pole 30" o:spid="_x0000_s1027" type="#_x0000_t202" style="position:absolute;margin-left:4in;margin-top:437.85pt;width:186.75pt;height:37.5pt;z-index:251672576;visibility:visible;mso-wrap-style:square;mso-height-percent:0;mso-wrap-distance-left:9pt;mso-wrap-distance-top:0;mso-wrap-distance-right:9pt;mso-wrap-distance-bottom:0;mso-position-horizontal:absolute;mso-position-horizontal-relative:text;mso-position-vertical:absolute;mso-position-vertical-relative:text;mso-height-percent:0;mso-height-relative:margin;v-text-anchor:top" o:gfxdata="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" filled="f" strokecolor="white [3212]" strokeweight=".5pt">
+              <v:shape id="Textové pole 30" o:spid="_x0000_s1027" type="#_x0000_t202" style="position:absolute;margin-left:4in;margin-top:437.85pt;width:186.75pt;height:37.5pt;z-index:251672576;visibility:visible;mso-wrap-style:square;mso-height-percent:0;mso-wrap-distance-left:9pt;mso-wrap-distance-top:0;mso-wrap-distance-right:9pt;mso-wrap-distance-bottom:0;mso-position-horizontal:absolute;mso-position-horizontal-relative:text;mso-position-vertical:absolute;mso-position-vertical-relative:text;mso-height-percent:0;mso-height-relative:margin;v-text-anchor:top" o:gfxdata="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" filled="f" strokecolor="white [3212]" strokeweight=".5pt">
                 <v:textbox>
                   <w:txbxContent>
                     <w:p>
@@ -16822,7 +17165,7 @@
                     <pic:cNvPicPr/>
                   </pic:nvPicPr>
                   <pic:blipFill>
-                    <a:blip r:embed="rId21">
+                    <a:blip r:embed="rId27">
                       <a:extLst>
                         <a:ext uri="{28A0092B-C50C-407E-A947-70E740481C1C}">
                           <a14:useLocalDpi xmlns:a14="http://schemas.microsoft.com/office/drawing/2010/main" val="0"/>
@@ -16892,7 +17235,7 @@
                     <pic:cNvPicPr/>
                   </pic:nvPicPr>
                   <pic:blipFill>
-                    <a:blip r:embed="rId22">
+                    <a:blip r:embed="rId28">
                       <a:extLst>
                         <a:ext uri="{28A0092B-C50C-407E-A947-70E740481C1C}">
                           <a14:useLocalDpi xmlns:a14="http://schemas.microsoft.com/office/drawing/2010/main" val="0"/>
@@ -16945,7 +17288,7 @@
                     <pic:cNvPicPr/>
                   </pic:nvPicPr>
                   <pic:blipFill>
-                    <a:blip r:embed="rId23">
+                    <a:blip r:embed="rId29">
                       <a:extLst>
                         <a:ext uri="{28A0092B-C50C-407E-A947-70E740481C1C}">
                           <a14:useLocalDpi xmlns:a14="http://schemas.microsoft.com/office/drawing/2010/main" val="0"/>
@@ -16991,8 +17334,6 @@
       <w:r>
         <w:t>, tim mam v ListBoxu novy item I s checkBoxem</w:t>
       </w:r>
-      <w:bookmarkStart w:id="0" w:name="_GoBack"/>
-      <w:bookmarkEnd w:id="0"/>
     </w:p>
     <w:p>
       <w:pPr>
@@ -17005,16 +17346,7 @@
           <w:sz w:val="19"/>
           <w:szCs w:val="19"/>
         </w:rPr>
-        <w:t xml:space="preserve">   </w:t>
-      </w:r>
-      <w:r>
-        <w:rPr>
-          <w:rFonts w:ascii="Consolas" w:hAnsi="Consolas" w:cs="Consolas"/>
-          <w:color w:val="0000FF"/>
-          <w:sz w:val="19"/>
-          <w:szCs w:val="19"/>
-        </w:rPr>
-        <w:t>new</w:t>
+        <w:t xml:space="preserve">   new</w:t>
       </w:r>
       <w:r>
         <w:rPr>
@@ -17400,16 +17732,7 @@
           <w:sz w:val="19"/>
           <w:szCs w:val="19"/>
         </w:rPr>
-        <w:t xml:space="preserve">    </w:t>
-      </w:r>
-      <w:r>
-        <w:rPr>
-          <w:rFonts w:ascii="Consolas" w:hAnsi="Consolas" w:cs="Consolas"/>
-          <w:color w:val="000000"/>
-          <w:sz w:val="19"/>
-          <w:szCs w:val="19"/>
-        </w:rPr>
-        <w:t>}</w:t>
+        <w:t xml:space="preserve">    }</w:t>
       </w:r>
     </w:p>
     <w:p/>
@@ -18254,10 +18577,14 @@
     <w:basedOn w:val="Normln"/>
     <w:link w:val="NazevTridyChar"/>
     <w:qFormat/>
-    <w:rsid w:val="00487288"/>
+    <w:rsid w:val="004A2E85"/>
+    <w:pPr>
+      <w:contextualSpacing/>
+    </w:pPr>
     <w:rPr>
       <w:rFonts w:cstheme="minorHAnsi"/>
       <w:color w:val="2B91AF"/>
+      <w:sz w:val="24"/>
       <w:szCs w:val="26"/>
     </w:rPr>
   </w:style>
@@ -18265,11 +18592,11 @@
     <w:name w:val="NazevTridy Char"/>
     <w:basedOn w:val="Standardnpsmoodstavce"/>
     <w:link w:val="NazevTridy"/>
-    <w:rsid w:val="00487288"/>
+    <w:rsid w:val="004A2E85"/>
     <w:rPr>
       <w:rFonts w:cstheme="minorHAnsi"/>
       <w:color w:val="2B91AF"/>
-      <w:sz w:val="26"/>
+      <w:sz w:val="24"/>
       <w:szCs w:val="26"/>
     </w:rPr>
   </w:style>
@@ -18360,7 +18687,6 @@
     <w:name w:val="Hyperlink"/>
     <w:basedOn w:val="Standardnpsmoodstavce"/>
     <w:uiPriority w:val="99"/>
-    <w:semiHidden/>
     <w:unhideWhenUsed/>
     <w:rsid w:val="00A53D7C"/>
     <w:rPr>

</xml_diff>